<commit_message>
Correccion del margenes del acta de proyecto
</commit_message>
<xml_diff>
--- a/trunk/docs/Entregables/Acta de proyecto/ActaDelProyecto v1.7.docx
+++ b/trunk/docs/Entregables/Acta de proyecto/ActaDelProyecto v1.7.docx
@@ -1,6 +1,6 @@
 
 <file path=word/document.xml><?xml version="1.0" encoding="utf-8"?>
-<w:document xmlns:wpc="http://schemas.microsoft.com/office/word/2010/wordprocessingCanvas" xmlns:cx="http://schemas.microsoft.com/office/drawing/2014/chartex" xmlns:cx1="http://schemas.microsoft.com/office/drawing/2015/9/8/chartex" xmlns:cx2="http://schemas.microsoft.com/office/drawing/2015/10/21/chartex" xmlns:mc="http://schemas.openxmlformats.org/markup-compatibility/2006" xmlns:o="urn:schemas-microsoft-com:office:office" xmlns:r="http://schemas.openxmlformats.org/officeDocument/2006/relationships" xmlns:m="http://schemas.openxmlformats.org/officeDocument/2006/math" xmlns:v="urn:schemas-microsoft-com:vml" xmlns:wp14="http://schemas.microsoft.com/office/word/2010/wordprocessingDrawing" xmlns:wp="http://schemas.openxmlformats.org/drawingml/2006/wordprocessingDrawing" xmlns:w10="urn:schemas-microsoft-com:office:word" xmlns:w="http://schemas.openxmlformats.org/wordprocessingml/2006/main" xmlns:w14="http://schemas.microsoft.com/office/word/2010/wordml" xmlns:w15="http://schemas.microsoft.com/office/word/2012/wordml" xmlns:w16se="http://schemas.microsoft.com/office/word/2015/wordml/symex" xmlns:wpg="http://schemas.microsoft.com/office/word/2010/wordprocessingGroup" xmlns:wpi="http://schemas.microsoft.com/office/word/2010/wordprocessingInk" xmlns:wne="http://schemas.microsoft.com/office/word/2006/wordml" xmlns:wps="http://schemas.microsoft.com/office/word/2010/wordprocessingShape" mc:Ignorable="w14 w15 w16se wp14">
+<w:document xmlns:wpc="http://schemas.microsoft.com/office/word/2010/wordprocessingCanvas" xmlns:cx="http://schemas.microsoft.com/office/drawing/2014/chartex" xmlns:cx1="http://schemas.microsoft.com/office/drawing/2015/9/8/chartex" xmlns:mc="http://schemas.openxmlformats.org/markup-compatibility/2006" xmlns:o="urn:schemas-microsoft-com:office:office" xmlns:r="http://schemas.openxmlformats.org/officeDocument/2006/relationships" xmlns:m="http://schemas.openxmlformats.org/officeDocument/2006/math" xmlns:v="urn:schemas-microsoft-com:vml" xmlns:wp14="http://schemas.microsoft.com/office/word/2010/wordprocessingDrawing" xmlns:wp="http://schemas.openxmlformats.org/drawingml/2006/wordprocessingDrawing" xmlns:w10="urn:schemas-microsoft-com:office:word" xmlns:w="http://schemas.openxmlformats.org/wordprocessingml/2006/main" xmlns:w14="http://schemas.microsoft.com/office/word/2010/wordml" xmlns:w15="http://schemas.microsoft.com/office/word/2012/wordml" xmlns:w16se="http://schemas.microsoft.com/office/word/2015/wordml/symex" xmlns:wpg="http://schemas.microsoft.com/office/word/2010/wordprocessingGroup" xmlns:wpi="http://schemas.microsoft.com/office/word/2010/wordprocessingInk" xmlns:wne="http://schemas.microsoft.com/office/word/2006/wordml" xmlns:wps="http://schemas.microsoft.com/office/word/2010/wordprocessingShape" mc:Ignorable="w14 w15 w16se wp14">
   <w:background w:color="FFFFFF"/>
   <w:body>
     <w:p/>
@@ -21,7 +21,7 @@
     </w:p>
     <w:p>
       <w:pPr>
-        <w:pStyle w:val="Title"/>
+        <w:pStyle w:val="Ttulo"/>
         <w:widowControl w:val="0"/>
         <w:spacing w:before="40" w:after="40"/>
       </w:pPr>
@@ -35,14 +35,14 @@
     </w:p>
     <w:p>
       <w:pPr>
-        <w:pStyle w:val="Title"/>
+        <w:pStyle w:val="Ttulo"/>
         <w:widowControl w:val="0"/>
         <w:spacing w:before="40" w:after="40"/>
       </w:pPr>
     </w:p>
     <w:p>
       <w:pPr>
-        <w:pStyle w:val="Title"/>
+        <w:pStyle w:val="Ttulo"/>
         <w:widowControl w:val="0"/>
         <w:spacing w:before="40" w:after="40"/>
       </w:pPr>
@@ -51,7 +51,7 @@
     </w:p>
     <w:p>
       <w:pPr>
-        <w:pStyle w:val="Title"/>
+        <w:pStyle w:val="Ttulo"/>
       </w:pPr>
       <w:r>
         <w:rPr>
@@ -519,7 +519,7 @@
     </w:p>
     <w:p>
       <w:pPr>
-        <w:pStyle w:val="Title"/>
+        <w:pStyle w:val="Ttulo"/>
         <w:spacing w:before="240" w:after="60"/>
         <w:jc w:val="left"/>
       </w:pPr>
@@ -637,7 +637,7 @@
     </w:p>
     <w:p>
       <w:pPr>
-        <w:pStyle w:val="Title"/>
+        <w:pStyle w:val="Ttulo"/>
         <w:spacing w:before="240" w:after="60"/>
       </w:pPr>
       <w:r>
@@ -648,8 +648,6 @@
         </w:rPr>
         <w:t>Historial de Revisión</w:t>
       </w:r>
-      <w:bookmarkStart w:id="3" w:name="_GoBack"/>
-      <w:bookmarkEnd w:id="3"/>
     </w:p>
     <w:tbl>
       <w:tblPr>
@@ -1958,19 +1956,6 @@
       </w:pPr>
     </w:p>
     <w:p>
-      <w:r>
-        <w:br w:type="page"/>
-      </w:r>
-    </w:p>
-    <w:p>
-      <w:pPr>
-        <w:tabs>
-          <w:tab w:val="center" w:pos="4320"/>
-          <w:tab w:val="right" w:pos="8640"/>
-        </w:tabs>
-      </w:pPr>
-    </w:p>
-    <w:p>
       <w:pPr>
         <w:jc w:val="center"/>
       </w:pPr>
@@ -1992,7 +1977,7 @@
     <w:tbl>
       <w:tblPr>
         <w:tblStyle w:val="a1"/>
-        <w:tblW w:w="5000" w:type="pct"/>
+        <w:tblW w:w="5305" w:type="pct"/>
         <w:tblBorders>
           <w:top w:val="single" w:sz="4" w:space="0" w:color="000000"/>
           <w:left w:val="single" w:sz="4" w:space="0" w:color="000000"/>
@@ -2004,7 +1989,7 @@
         <w:tblLook w:val="0000" w:firstRow="0" w:lastRow="0" w:firstColumn="0" w:lastColumn="0" w:noHBand="0" w:noVBand="0"/>
       </w:tblPr>
       <w:tblGrid>
-        <w:gridCol w:w="9054"/>
+        <w:gridCol w:w="9606"/>
       </w:tblGrid>
       <w:tr>
         <w:tc>
@@ -2197,7 +2182,7 @@
     <w:tbl>
       <w:tblPr>
         <w:tblStyle w:val="a1"/>
-        <w:tblW w:w="5000" w:type="pct"/>
+        <w:tblW w:w="5305" w:type="pct"/>
         <w:tblBorders>
           <w:top w:val="single" w:sz="4" w:space="0" w:color="000000"/>
           <w:left w:val="single" w:sz="4" w:space="0" w:color="000000"/>
@@ -2209,7 +2194,7 @@
         <w:tblLook w:val="0000" w:firstRow="0" w:lastRow="0" w:firstColumn="0" w:lastColumn="0" w:noHBand="0" w:noVBand="0"/>
       </w:tblPr>
       <w:tblGrid>
-        <w:gridCol w:w="9054"/>
+        <w:gridCol w:w="9606"/>
       </w:tblGrid>
       <w:tr>
         <w:trPr>
@@ -2394,7 +2379,7 @@
     <w:tbl>
       <w:tblPr>
         <w:tblStyle w:val="a2"/>
-        <w:tblW w:w="5000" w:type="pct"/>
+        <w:tblW w:w="5305" w:type="pct"/>
         <w:tblBorders>
           <w:top w:val="single" w:sz="4" w:space="0" w:color="000000"/>
           <w:left w:val="single" w:sz="4" w:space="0" w:color="000000"/>
@@ -2406,7 +2391,7 @@
         <w:tblLook w:val="0000" w:firstRow="0" w:lastRow="0" w:firstColumn="0" w:lastColumn="0" w:noHBand="0" w:noVBand="0"/>
       </w:tblPr>
       <w:tblGrid>
-        <w:gridCol w:w="9054"/>
+        <w:gridCol w:w="9606"/>
       </w:tblGrid>
       <w:tr>
         <w:tc>
@@ -2565,7 +2550,7 @@
     <w:tbl>
       <w:tblPr>
         <w:tblStyle w:val="a2"/>
-        <w:tblW w:w="5000" w:type="pct"/>
+        <w:tblW w:w="5305" w:type="pct"/>
         <w:tblBorders>
           <w:top w:val="single" w:sz="4" w:space="0" w:color="000000"/>
           <w:left w:val="single" w:sz="4" w:space="0" w:color="000000"/>
@@ -2577,7 +2562,7 @@
         <w:tblLook w:val="0000" w:firstRow="0" w:lastRow="0" w:firstColumn="0" w:lastColumn="0" w:noHBand="0" w:noVBand="0"/>
       </w:tblPr>
       <w:tblGrid>
-        <w:gridCol w:w="9054"/>
+        <w:gridCol w:w="9606"/>
       </w:tblGrid>
       <w:tr>
         <w:trPr>
@@ -2975,7 +2960,7 @@
     <w:tbl>
       <w:tblPr>
         <w:tblStyle w:val="a3"/>
-        <w:tblW w:w="5000" w:type="pct"/>
+        <w:tblW w:w="5305" w:type="pct"/>
         <w:tblBorders>
           <w:top w:val="single" w:sz="4" w:space="0" w:color="000000"/>
           <w:left w:val="single" w:sz="4" w:space="0" w:color="000000"/>
@@ -2987,7 +2972,7 @@
         <w:tblLook w:val="0000" w:firstRow="0" w:lastRow="0" w:firstColumn="0" w:lastColumn="0" w:noHBand="0" w:noVBand="0"/>
       </w:tblPr>
       <w:tblGrid>
-        <w:gridCol w:w="9054"/>
+        <w:gridCol w:w="9606"/>
       </w:tblGrid>
       <w:tr>
         <w:trPr>
@@ -3623,30 +3608,30 @@
                 <w:sz w:val="22"/>
                 <w:szCs w:val="22"/>
               </w:rPr>
+              <w:t>Etapa 4: Implementación</w:t>
+            </w:r>
+          </w:p>
+          <w:p>
+            <w:r>
+              <w:rPr>
+                <w:rFonts w:ascii="Arial" w:eastAsia="Arial" w:hAnsi="Arial" w:cs="Arial"/>
+                <w:sz w:val="22"/>
+                <w:szCs w:val="22"/>
+              </w:rPr>
+              <w:tab/>
+            </w:r>
+          </w:p>
+          <w:p>
+            <w:pPr>
+              <w:ind w:left="720"/>
+            </w:pPr>
+            <w:r>
+              <w:rPr>
+                <w:rFonts w:ascii="Arial" w:eastAsia="Arial" w:hAnsi="Arial" w:cs="Arial"/>
+                <w:sz w:val="22"/>
+                <w:szCs w:val="22"/>
+              </w:rPr>
               <w:lastRenderedPageBreak/>
-              <w:t>Etapa 4: Implementación</w:t>
-            </w:r>
-          </w:p>
-          <w:p>
-            <w:r>
-              <w:rPr>
-                <w:rFonts w:ascii="Arial" w:eastAsia="Arial" w:hAnsi="Arial" w:cs="Arial"/>
-                <w:sz w:val="22"/>
-                <w:szCs w:val="22"/>
-              </w:rPr>
-              <w:tab/>
-            </w:r>
-          </w:p>
-          <w:p>
-            <w:pPr>
-              <w:ind w:left="720"/>
-            </w:pPr>
-            <w:r>
-              <w:rPr>
-                <w:rFonts w:ascii="Arial" w:eastAsia="Arial" w:hAnsi="Arial" w:cs="Arial"/>
-                <w:sz w:val="22"/>
-                <w:szCs w:val="22"/>
-              </w:rPr>
               <w:t>4.1 Manuales de usuario</w:t>
             </w:r>
           </w:p>
@@ -4311,7 +4296,7 @@
           </w:tcPr>
           <w:p>
             <w:pPr>
-              <w:pStyle w:val="Heading1"/>
+              <w:pStyle w:val="Ttulo1"/>
             </w:pPr>
             <w:r>
               <w:rPr>
@@ -6667,29 +6652,6 @@
           <w:p/>
         </w:tc>
       </w:tr>
-    </w:tbl>
-    <w:p>
-      <w:r>
-        <w:br w:type="page"/>
-      </w:r>
-    </w:p>
-    <w:tbl>
-      <w:tblPr>
-        <w:tblStyle w:val="a5"/>
-        <w:tblW w:w="5000" w:type="pct"/>
-        <w:tblBorders>
-          <w:top w:val="single" w:sz="4" w:space="0" w:color="000000"/>
-          <w:left w:val="single" w:sz="4" w:space="0" w:color="000000"/>
-          <w:bottom w:val="single" w:sz="4" w:space="0" w:color="000000"/>
-          <w:right w:val="single" w:sz="4" w:space="0" w:color="000000"/>
-          <w:insideH w:val="single" w:sz="4" w:space="0" w:color="000000"/>
-          <w:insideV w:val="single" w:sz="4" w:space="0" w:color="000000"/>
-        </w:tblBorders>
-        <w:tblLook w:val="0000" w:firstRow="0" w:lastRow="0" w:firstColumn="0" w:lastColumn="0" w:noHBand="0" w:noVBand="0"/>
-      </w:tblPr>
-      <w:tblGrid>
-        <w:gridCol w:w="9054"/>
-      </w:tblGrid>
       <w:tr>
         <w:tc>
           <w:tcPr>
@@ -6702,7 +6664,6 @@
                 <w:rFonts w:ascii="Arial" w:eastAsia="Arial" w:hAnsi="Arial" w:cs="Arial"/>
                 <w:b/>
               </w:rPr>
-              <w:lastRenderedPageBreak/>
               <w:t>Riesgos Identificados</w:t>
             </w:r>
             <w:r>
@@ -6990,7 +6951,7 @@
           <w:p/>
           <w:p>
             <w:pPr>
-              <w:pStyle w:val="ListParagraph"/>
+              <w:pStyle w:val="Prrafodelista"/>
               <w:numPr>
                 <w:ilvl w:val="0"/>
                 <w:numId w:val="10"/>
@@ -7136,44 +7097,23 @@
     </w:tbl>
     <w:p/>
     <w:p/>
-    <w:p/>
+    <w:p>
+      <w:bookmarkStart w:id="3" w:name="_GoBack"/>
+      <w:bookmarkEnd w:id="3"/>
+    </w:p>
     <w:p/>
     <w:p>
-      <w:pPr>
+      <w:r>
         <w:rPr>
           <w:rFonts w:ascii="Arial Black" w:eastAsia="Arial Black" w:hAnsi="Arial Black" w:cs="Arial Black"/>
           <w:sz w:val="28"/>
           <w:szCs w:val="28"/>
         </w:rPr>
-      </w:pPr>
-      <w:r>
-        <w:rPr>
-          <w:rFonts w:ascii="Arial Black" w:eastAsia="Arial Black" w:hAnsi="Arial Black" w:cs="Arial Black"/>
-          <w:b/>
-          <w:i/>
-          <w:sz w:val="28"/>
-          <w:szCs w:val="28"/>
-        </w:rPr>
-        <w:br w:type="page"/>
-      </w:r>
-    </w:p>
-    <w:p>
-      <w:pPr>
-        <w:pStyle w:val="Title"/>
-        <w:jc w:val="left"/>
-      </w:pPr>
-      <w:r>
-        <w:rPr>
-          <w:rFonts w:ascii="Arial Black" w:eastAsia="Arial Black" w:hAnsi="Arial Black" w:cs="Arial Black"/>
-          <w:b w:val="0"/>
-          <w:i w:val="0"/>
-          <w:sz w:val="28"/>
-          <w:szCs w:val="28"/>
-        </w:rPr>
-        <w:lastRenderedPageBreak/>
         <w:t>Aprobación:</w:t>
       </w:r>
     </w:p>
+    <w:p/>
+    <w:p/>
     <w:p/>
     <w:p/>
     <w:p>
@@ -7249,6 +7189,8 @@
         <w:t xml:space="preserve"> </w:t>
       </w:r>
     </w:p>
+    <w:p/>
+    <w:p/>
     <w:p/>
     <w:p/>
     <w:p/>
@@ -7342,7 +7284,7 @@
 </file>
 
 <file path=word/endnotes.xml><?xml version="1.0" encoding="utf-8"?>
-<w:endnotes xmlns:wpc="http://schemas.microsoft.com/office/word/2010/wordprocessingCanvas" xmlns:cx="http://schemas.microsoft.com/office/drawing/2014/chartex" xmlns:cx1="http://schemas.microsoft.com/office/drawing/2015/9/8/chartex" xmlns:cx2="http://schemas.microsoft.com/office/drawing/2015/10/21/chartex" xmlns:mc="http://schemas.openxmlformats.org/markup-compatibility/2006" xmlns:o="urn:schemas-microsoft-com:office:office" xmlns:r="http://schemas.openxmlformats.org/officeDocument/2006/relationships" xmlns:m="http://schemas.openxmlformats.org/officeDocument/2006/math" xmlns:v="urn:schemas-microsoft-com:vml" xmlns:wp14="http://schemas.microsoft.com/office/word/2010/wordprocessingDrawing" xmlns:wp="http://schemas.openxmlformats.org/drawingml/2006/wordprocessingDrawing" xmlns:w10="urn:schemas-microsoft-com:office:word" xmlns:w="http://schemas.openxmlformats.org/wordprocessingml/2006/main" xmlns:w14="http://schemas.microsoft.com/office/word/2010/wordml" xmlns:w15="http://schemas.microsoft.com/office/word/2012/wordml" xmlns:w16se="http://schemas.microsoft.com/office/word/2015/wordml/symex" xmlns:wpg="http://schemas.microsoft.com/office/word/2010/wordprocessingGroup" xmlns:wpi="http://schemas.microsoft.com/office/word/2010/wordprocessingInk" xmlns:wne="http://schemas.microsoft.com/office/word/2006/wordml" xmlns:wps="http://schemas.microsoft.com/office/word/2010/wordprocessingShape" mc:Ignorable="w14 w15 w16se wp14">
+<w:endnotes xmlns:wpc="http://schemas.microsoft.com/office/word/2010/wordprocessingCanvas" xmlns:cx="http://schemas.microsoft.com/office/drawing/2014/chartex" xmlns:cx1="http://schemas.microsoft.com/office/drawing/2015/9/8/chartex" xmlns:mc="http://schemas.openxmlformats.org/markup-compatibility/2006" xmlns:o="urn:schemas-microsoft-com:office:office" xmlns:r="http://schemas.openxmlformats.org/officeDocument/2006/relationships" xmlns:m="http://schemas.openxmlformats.org/officeDocument/2006/math" xmlns:v="urn:schemas-microsoft-com:vml" xmlns:wp14="http://schemas.microsoft.com/office/word/2010/wordprocessingDrawing" xmlns:wp="http://schemas.openxmlformats.org/drawingml/2006/wordprocessingDrawing" xmlns:w10="urn:schemas-microsoft-com:office:word" xmlns:w="http://schemas.openxmlformats.org/wordprocessingml/2006/main" xmlns:w14="http://schemas.microsoft.com/office/word/2010/wordml" xmlns:w15="http://schemas.microsoft.com/office/word/2012/wordml" xmlns:w16se="http://schemas.microsoft.com/office/word/2015/wordml/symex" xmlns:wpg="http://schemas.microsoft.com/office/word/2010/wordprocessingGroup" xmlns:wpi="http://schemas.microsoft.com/office/word/2010/wordprocessingInk" xmlns:wne="http://schemas.microsoft.com/office/word/2006/wordml" xmlns:wps="http://schemas.microsoft.com/office/word/2010/wordprocessingShape" mc:Ignorable="w14 w15 w16se wp14">
   <w:endnote w:type="separator" w:id="-1">
     <w:p>
       <w:r>
@@ -7361,7 +7303,7 @@
 </file>
 
 <file path=word/footer1.xml><?xml version="1.0" encoding="utf-8"?>
-<w:ftr xmlns:wpc="http://schemas.microsoft.com/office/word/2010/wordprocessingCanvas" xmlns:cx="http://schemas.microsoft.com/office/drawing/2014/chartex" xmlns:cx1="http://schemas.microsoft.com/office/drawing/2015/9/8/chartex" xmlns:cx2="http://schemas.microsoft.com/office/drawing/2015/10/21/chartex" xmlns:mc="http://schemas.openxmlformats.org/markup-compatibility/2006" xmlns:o="urn:schemas-microsoft-com:office:office" xmlns:r="http://schemas.openxmlformats.org/officeDocument/2006/relationships" xmlns:m="http://schemas.openxmlformats.org/officeDocument/2006/math" xmlns:v="urn:schemas-microsoft-com:vml" xmlns:wp14="http://schemas.microsoft.com/office/word/2010/wordprocessingDrawing" xmlns:wp="http://schemas.openxmlformats.org/drawingml/2006/wordprocessingDrawing" xmlns:w10="urn:schemas-microsoft-com:office:word" xmlns:w="http://schemas.openxmlformats.org/wordprocessingml/2006/main" xmlns:w14="http://schemas.microsoft.com/office/word/2010/wordml" xmlns:w15="http://schemas.microsoft.com/office/word/2012/wordml" xmlns:w16se="http://schemas.microsoft.com/office/word/2015/wordml/symex" xmlns:wpg="http://schemas.microsoft.com/office/word/2010/wordprocessingGroup" xmlns:wpi="http://schemas.microsoft.com/office/word/2010/wordprocessingInk" xmlns:wne="http://schemas.microsoft.com/office/word/2006/wordml" xmlns:wps="http://schemas.microsoft.com/office/word/2010/wordprocessingShape" mc:Ignorable="w14 w15 w16se wp14">
+<w:ftr xmlns:wpc="http://schemas.microsoft.com/office/word/2010/wordprocessingCanvas" xmlns:cx="http://schemas.microsoft.com/office/drawing/2014/chartex" xmlns:cx1="http://schemas.microsoft.com/office/drawing/2015/9/8/chartex" xmlns:mc="http://schemas.openxmlformats.org/markup-compatibility/2006" xmlns:o="urn:schemas-microsoft-com:office:office" xmlns:r="http://schemas.openxmlformats.org/officeDocument/2006/relationships" xmlns:m="http://schemas.openxmlformats.org/officeDocument/2006/math" xmlns:v="urn:schemas-microsoft-com:vml" xmlns:wp14="http://schemas.microsoft.com/office/word/2010/wordprocessingDrawing" xmlns:wp="http://schemas.openxmlformats.org/drawingml/2006/wordprocessingDrawing" xmlns:w10="urn:schemas-microsoft-com:office:word" xmlns:w="http://schemas.openxmlformats.org/wordprocessingml/2006/main" xmlns:w14="http://schemas.microsoft.com/office/word/2010/wordml" xmlns:w15="http://schemas.microsoft.com/office/word/2012/wordml" xmlns:w16se="http://schemas.microsoft.com/office/word/2015/wordml/symex" xmlns:wpg="http://schemas.microsoft.com/office/word/2010/wordprocessingGroup" xmlns:wpi="http://schemas.microsoft.com/office/word/2010/wordprocessingInk" xmlns:wne="http://schemas.microsoft.com/office/word/2006/wordml" xmlns:wps="http://schemas.microsoft.com/office/word/2010/wordprocessingShape" mc:Ignorable="w14 w15 w16se wp14">
   <w:p>
     <w:pPr>
       <w:tabs>
@@ -7391,7 +7333,7 @@
       <w:rPr>
         <w:noProof/>
       </w:rPr>
-      <w:t>2</w:t>
+      <w:t>8</w:t>
     </w:r>
     <w:r>
       <w:fldChar w:fldCharType="end"/>
@@ -7417,7 +7359,7 @@
       <w:rPr>
         <w:noProof/>
       </w:rPr>
-      <w:t>14</w:t>
+      <w:t>12</w:t>
     </w:r>
     <w:r>
       <w:fldChar w:fldCharType="end"/>
@@ -7461,7 +7403,7 @@
 </file>
 
 <file path=word/footnotes.xml><?xml version="1.0" encoding="utf-8"?>
-<w:footnotes xmlns:wpc="http://schemas.microsoft.com/office/word/2010/wordprocessingCanvas" xmlns:cx="http://schemas.microsoft.com/office/drawing/2014/chartex" xmlns:cx1="http://schemas.microsoft.com/office/drawing/2015/9/8/chartex" xmlns:cx2="http://schemas.microsoft.com/office/drawing/2015/10/21/chartex" xmlns:mc="http://schemas.openxmlformats.org/markup-compatibility/2006" xmlns:o="urn:schemas-microsoft-com:office:office" xmlns:r="http://schemas.openxmlformats.org/officeDocument/2006/relationships" xmlns:m="http://schemas.openxmlformats.org/officeDocument/2006/math" xmlns:v="urn:schemas-microsoft-com:vml" xmlns:wp14="http://schemas.microsoft.com/office/word/2010/wordprocessingDrawing" xmlns:wp="http://schemas.openxmlformats.org/drawingml/2006/wordprocessingDrawing" xmlns:w10="urn:schemas-microsoft-com:office:word" xmlns:w="http://schemas.openxmlformats.org/wordprocessingml/2006/main" xmlns:w14="http://schemas.microsoft.com/office/word/2010/wordml" xmlns:w15="http://schemas.microsoft.com/office/word/2012/wordml" xmlns:w16se="http://schemas.microsoft.com/office/word/2015/wordml/symex" xmlns:wpg="http://schemas.microsoft.com/office/word/2010/wordprocessingGroup" xmlns:wpi="http://schemas.microsoft.com/office/word/2010/wordprocessingInk" xmlns:wne="http://schemas.microsoft.com/office/word/2006/wordml" xmlns:wps="http://schemas.microsoft.com/office/word/2010/wordprocessingShape" mc:Ignorable="w14 w15 w16se wp14">
+<w:footnotes xmlns:wpc="http://schemas.microsoft.com/office/word/2010/wordprocessingCanvas" xmlns:cx="http://schemas.microsoft.com/office/drawing/2014/chartex" xmlns:cx1="http://schemas.microsoft.com/office/drawing/2015/9/8/chartex" xmlns:mc="http://schemas.openxmlformats.org/markup-compatibility/2006" xmlns:o="urn:schemas-microsoft-com:office:office" xmlns:r="http://schemas.openxmlformats.org/officeDocument/2006/relationships" xmlns:m="http://schemas.openxmlformats.org/officeDocument/2006/math" xmlns:v="urn:schemas-microsoft-com:vml" xmlns:wp14="http://schemas.microsoft.com/office/word/2010/wordprocessingDrawing" xmlns:wp="http://schemas.openxmlformats.org/drawingml/2006/wordprocessingDrawing" xmlns:w10="urn:schemas-microsoft-com:office:word" xmlns:w="http://schemas.openxmlformats.org/wordprocessingml/2006/main" xmlns:w14="http://schemas.microsoft.com/office/word/2010/wordml" xmlns:w15="http://schemas.microsoft.com/office/word/2012/wordml" xmlns:w16se="http://schemas.microsoft.com/office/word/2015/wordml/symex" xmlns:wpg="http://schemas.microsoft.com/office/word/2010/wordprocessingGroup" xmlns:wpi="http://schemas.microsoft.com/office/word/2010/wordprocessingInk" xmlns:wne="http://schemas.microsoft.com/office/word/2006/wordml" xmlns:wps="http://schemas.microsoft.com/office/word/2010/wordprocessingShape" mc:Ignorable="w14 w15 w16se wp14">
   <w:footnote w:type="separator" w:id="-1">
     <w:p>
       <w:r>
@@ -7480,7 +7422,7 @@
 </file>
 
 <file path=word/header1.xml><?xml version="1.0" encoding="utf-8"?>
-<w:hdr xmlns:wpc="http://schemas.microsoft.com/office/word/2010/wordprocessingCanvas" xmlns:cx="http://schemas.microsoft.com/office/drawing/2014/chartex" xmlns:cx1="http://schemas.microsoft.com/office/drawing/2015/9/8/chartex" xmlns:cx2="http://schemas.microsoft.com/office/drawing/2015/10/21/chartex" xmlns:mc="http://schemas.openxmlformats.org/markup-compatibility/2006" xmlns:o="urn:schemas-microsoft-com:office:office" xmlns:r="http://schemas.openxmlformats.org/officeDocument/2006/relationships" xmlns:m="http://schemas.openxmlformats.org/officeDocument/2006/math" xmlns:v="urn:schemas-microsoft-com:vml" xmlns:wp14="http://schemas.microsoft.com/office/word/2010/wordprocessingDrawing" xmlns:wp="http://schemas.openxmlformats.org/drawingml/2006/wordprocessingDrawing" xmlns:w10="urn:schemas-microsoft-com:office:word" xmlns:w="http://schemas.openxmlformats.org/wordprocessingml/2006/main" xmlns:w14="http://schemas.microsoft.com/office/word/2010/wordml" xmlns:w15="http://schemas.microsoft.com/office/word/2012/wordml" xmlns:w16se="http://schemas.microsoft.com/office/word/2015/wordml/symex" xmlns:wpg="http://schemas.microsoft.com/office/word/2010/wordprocessingGroup" xmlns:wpi="http://schemas.microsoft.com/office/word/2010/wordprocessingInk" xmlns:wne="http://schemas.microsoft.com/office/word/2006/wordml" xmlns:wps="http://schemas.microsoft.com/office/word/2010/wordprocessingShape" mc:Ignorable="w14 w15 w16se wp14">
+<w:hdr xmlns:wpc="http://schemas.microsoft.com/office/word/2010/wordprocessingCanvas" xmlns:cx="http://schemas.microsoft.com/office/drawing/2014/chartex" xmlns:cx1="http://schemas.microsoft.com/office/drawing/2015/9/8/chartex" xmlns:mc="http://schemas.openxmlformats.org/markup-compatibility/2006" xmlns:o="urn:schemas-microsoft-com:office:office" xmlns:r="http://schemas.openxmlformats.org/officeDocument/2006/relationships" xmlns:m="http://schemas.openxmlformats.org/officeDocument/2006/math" xmlns:v="urn:schemas-microsoft-com:vml" xmlns:wp14="http://schemas.microsoft.com/office/word/2010/wordprocessingDrawing" xmlns:wp="http://schemas.openxmlformats.org/drawingml/2006/wordprocessingDrawing" xmlns:w10="urn:schemas-microsoft-com:office:word" xmlns:w="http://schemas.openxmlformats.org/wordprocessingml/2006/main" xmlns:w14="http://schemas.microsoft.com/office/word/2010/wordml" xmlns:w15="http://schemas.microsoft.com/office/word/2012/wordml" xmlns:w16se="http://schemas.microsoft.com/office/word/2015/wordml/symex" xmlns:wpg="http://schemas.microsoft.com/office/word/2010/wordprocessingGroup" xmlns:wpi="http://schemas.microsoft.com/office/word/2010/wordprocessingInk" xmlns:wne="http://schemas.microsoft.com/office/word/2006/wordml" xmlns:wps="http://schemas.microsoft.com/office/word/2010/wordprocessingShape" mc:Ignorable="w14 w15 w16se wp14">
   <w:p>
     <w:pPr>
       <w:widowControl w:val="0"/>
@@ -7800,7 +7742,7 @@
 </file>
 
 <file path=word/numbering.xml><?xml version="1.0" encoding="utf-8"?>
-<w:numbering xmlns:wpc="http://schemas.microsoft.com/office/word/2010/wordprocessingCanvas" xmlns:cx="http://schemas.microsoft.com/office/drawing/2014/chartex" xmlns:cx1="http://schemas.microsoft.com/office/drawing/2015/9/8/chartex" xmlns:cx2="http://schemas.microsoft.com/office/drawing/2015/10/21/chartex" xmlns:mc="http://schemas.openxmlformats.org/markup-compatibility/2006" xmlns:o="urn:schemas-microsoft-com:office:office" xmlns:r="http://schemas.openxmlformats.org/officeDocument/2006/relationships" xmlns:m="http://schemas.openxmlformats.org/officeDocument/2006/math" xmlns:v="urn:schemas-microsoft-com:vml" xmlns:wp14="http://schemas.microsoft.com/office/word/2010/wordprocessingDrawing" xmlns:wp="http://schemas.openxmlformats.org/drawingml/2006/wordprocessingDrawing" xmlns:w10="urn:schemas-microsoft-com:office:word" xmlns:w="http://schemas.openxmlformats.org/wordprocessingml/2006/main" xmlns:w14="http://schemas.microsoft.com/office/word/2010/wordml" xmlns:w15="http://schemas.microsoft.com/office/word/2012/wordml" xmlns:w16se="http://schemas.microsoft.com/office/word/2015/wordml/symex" xmlns:wpg="http://schemas.microsoft.com/office/word/2010/wordprocessingGroup" xmlns:wpi="http://schemas.microsoft.com/office/word/2010/wordprocessingInk" xmlns:wne="http://schemas.microsoft.com/office/word/2006/wordml" xmlns:wps="http://schemas.microsoft.com/office/word/2010/wordprocessingShape" mc:Ignorable="w14 w15 w16se wp14">
+<w:numbering xmlns:wpc="http://schemas.microsoft.com/office/word/2010/wordprocessingCanvas" xmlns:cx="http://schemas.microsoft.com/office/drawing/2014/chartex" xmlns:cx1="http://schemas.microsoft.com/office/drawing/2015/9/8/chartex" xmlns:mc="http://schemas.openxmlformats.org/markup-compatibility/2006" xmlns:o="urn:schemas-microsoft-com:office:office" xmlns:r="http://schemas.openxmlformats.org/officeDocument/2006/relationships" xmlns:m="http://schemas.openxmlformats.org/officeDocument/2006/math" xmlns:v="urn:schemas-microsoft-com:vml" xmlns:wp14="http://schemas.microsoft.com/office/word/2010/wordprocessingDrawing" xmlns:wp="http://schemas.openxmlformats.org/drawingml/2006/wordprocessingDrawing" xmlns:w10="urn:schemas-microsoft-com:office:word" xmlns:w="http://schemas.openxmlformats.org/wordprocessingml/2006/main" xmlns:w14="http://schemas.microsoft.com/office/word/2010/wordml" xmlns:w15="http://schemas.microsoft.com/office/word/2012/wordml" xmlns:w16se="http://schemas.microsoft.com/office/word/2015/wordml/symex" xmlns:wpg="http://schemas.microsoft.com/office/word/2010/wordprocessingGroup" xmlns:wpi="http://schemas.microsoft.com/office/word/2010/wordprocessingInk" xmlns:wne="http://schemas.microsoft.com/office/word/2006/wordml" xmlns:wps="http://schemas.microsoft.com/office/word/2010/wordprocessingShape" mc:Ignorable="w14 w15 w16se wp14">
   <w:abstractNum w:abstractNumId="0" w15:restartNumberingAfterBreak="0">
     <w:nsid w:val="046372E7"/>
     <w:multiLevelType w:val="multilevel"/>
@@ -8982,7 +8924,7 @@
     </w:rPrDefault>
     <w:pPrDefault/>
   </w:docDefaults>
-  <w:latentStyles w:defLockedState="0" w:defUIPriority="99" w:defSemiHidden="0" w:defUnhideWhenUsed="0" w:defQFormat="0" w:count="372">
+  <w:latentStyles w:defLockedState="0" w:defUIPriority="99" w:defSemiHidden="0" w:defUnhideWhenUsed="0" w:defQFormat="0" w:count="371">
     <w:lsdException w:name="Normal" w:uiPriority="0" w:qFormat="1"/>
     <w:lsdException w:name="heading 1" w:uiPriority="9" w:qFormat="1"/>
     <w:lsdException w:name="heading 2" w:semiHidden="1" w:uiPriority="9" w:unhideWhenUsed="1" w:qFormat="1"/>
@@ -9354,12 +9296,11 @@
     <w:lsdException w:name="List Table 5 Dark Accent 6" w:uiPriority="50"/>
     <w:lsdException w:name="List Table 6 Colorful Accent 6" w:uiPriority="51"/>
     <w:lsdException w:name="List Table 7 Colorful Accent 6" w:uiPriority="52"/>
-    <w:lsdException w:name="Mention" w:semiHidden="1" w:unhideWhenUsed="1"/>
   </w:latentStyles>
   <w:style w:type="paragraph" w:default="1" w:styleId="Normal">
     <w:name w:val="Normal"/>
   </w:style>
-  <w:style w:type="paragraph" w:styleId="Heading1">
+  <w:style w:type="paragraph" w:styleId="Ttulo1">
     <w:name w:val="heading 1"/>
     <w:basedOn w:val="Normal"/>
     <w:next w:val="Normal"/>
@@ -9375,7 +9316,7 @@
       <w:szCs w:val="20"/>
     </w:rPr>
   </w:style>
-  <w:style w:type="paragraph" w:styleId="Heading2">
+  <w:style w:type="paragraph" w:styleId="Ttulo2">
     <w:name w:val="heading 2"/>
     <w:basedOn w:val="Normal"/>
     <w:next w:val="Normal"/>
@@ -9392,7 +9333,7 @@
       <w:szCs w:val="20"/>
     </w:rPr>
   </w:style>
-  <w:style w:type="paragraph" w:styleId="Heading3">
+  <w:style w:type="paragraph" w:styleId="Ttulo3">
     <w:name w:val="heading 3"/>
     <w:basedOn w:val="Normal"/>
     <w:next w:val="Normal"/>
@@ -9409,7 +9350,7 @@
       <w:szCs w:val="28"/>
     </w:rPr>
   </w:style>
-  <w:style w:type="paragraph" w:styleId="Heading4">
+  <w:style w:type="paragraph" w:styleId="Ttulo4">
     <w:name w:val="heading 4"/>
     <w:basedOn w:val="Normal"/>
     <w:next w:val="Normal"/>
@@ -9424,7 +9365,7 @@
       <w:b/>
     </w:rPr>
   </w:style>
-  <w:style w:type="paragraph" w:styleId="Heading5">
+  <w:style w:type="paragraph" w:styleId="Ttulo5">
     <w:name w:val="heading 5"/>
     <w:basedOn w:val="Normal"/>
     <w:next w:val="Normal"/>
@@ -9441,7 +9382,7 @@
       <w:szCs w:val="22"/>
     </w:rPr>
   </w:style>
-  <w:style w:type="paragraph" w:styleId="Heading6">
+  <w:style w:type="paragraph" w:styleId="Ttulo6">
     <w:name w:val="heading 6"/>
     <w:basedOn w:val="Normal"/>
     <w:next w:val="Normal"/>
@@ -9458,13 +9399,13 @@
       <w:szCs w:val="20"/>
     </w:rPr>
   </w:style>
-  <w:style w:type="character" w:default="1" w:styleId="DefaultParagraphFont">
+  <w:style w:type="character" w:default="1" w:styleId="Fuentedeprrafopredeter">
     <w:name w:val="Default Paragraph Font"/>
     <w:uiPriority w:val="1"/>
     <w:semiHidden/>
     <w:unhideWhenUsed/>
   </w:style>
-  <w:style w:type="table" w:default="1" w:styleId="TableNormal">
+  <w:style w:type="table" w:default="1" w:styleId="Tablanormal">
     <w:name w:val="Normal Table"/>
     <w:uiPriority w:val="99"/>
     <w:semiHidden/>
@@ -9479,13 +9420,13 @@
       </w:tblCellMar>
     </w:tblPr>
   </w:style>
-  <w:style w:type="numbering" w:default="1" w:styleId="NoList">
+  <w:style w:type="numbering" w:default="1" w:styleId="Sinlista">
     <w:name w:val="No List"/>
     <w:uiPriority w:val="99"/>
     <w:semiHidden/>
     <w:unhideWhenUsed/>
   </w:style>
-  <w:style w:type="paragraph" w:styleId="Title">
+  <w:style w:type="paragraph" w:styleId="Ttulo">
     <w:name w:val="Title"/>
     <w:basedOn w:val="Normal"/>
     <w:next w:val="Normal"/>
@@ -9500,7 +9441,7 @@
       <w:i/>
     </w:rPr>
   </w:style>
-  <w:style w:type="paragraph" w:styleId="Subtitle">
+  <w:style w:type="paragraph" w:styleId="Subttulo">
     <w:name w:val="Subtitle"/>
     <w:basedOn w:val="Normal"/>
     <w:next w:val="Normal"/>
@@ -9519,65 +9460,65 @@
     </w:rPr>
   </w:style>
   <w:style w:type="table" w:customStyle="1" w:styleId="a">
-    <w:basedOn w:val="TableNormal"/>
+    <w:basedOn w:val="Tablanormal"/>
     <w:tblPr>
       <w:tblStyleRowBandSize w:val="1"/>
       <w:tblStyleColBandSize w:val="1"/>
     </w:tblPr>
   </w:style>
   <w:style w:type="table" w:customStyle="1" w:styleId="a0">
-    <w:basedOn w:val="TableNormal"/>
+    <w:basedOn w:val="Tablanormal"/>
     <w:tblPr>
       <w:tblStyleRowBandSize w:val="1"/>
       <w:tblStyleColBandSize w:val="1"/>
     </w:tblPr>
   </w:style>
   <w:style w:type="table" w:customStyle="1" w:styleId="a1">
-    <w:basedOn w:val="TableNormal"/>
+    <w:basedOn w:val="Tablanormal"/>
     <w:tblPr>
       <w:tblStyleRowBandSize w:val="1"/>
       <w:tblStyleColBandSize w:val="1"/>
     </w:tblPr>
   </w:style>
   <w:style w:type="table" w:customStyle="1" w:styleId="a2">
-    <w:basedOn w:val="TableNormal"/>
+    <w:basedOn w:val="Tablanormal"/>
     <w:tblPr>
       <w:tblStyleRowBandSize w:val="1"/>
       <w:tblStyleColBandSize w:val="1"/>
     </w:tblPr>
   </w:style>
   <w:style w:type="table" w:customStyle="1" w:styleId="a3">
-    <w:basedOn w:val="TableNormal"/>
+    <w:basedOn w:val="Tablanormal"/>
     <w:tblPr>
       <w:tblStyleRowBandSize w:val="1"/>
       <w:tblStyleColBandSize w:val="1"/>
     </w:tblPr>
   </w:style>
   <w:style w:type="table" w:customStyle="1" w:styleId="a4">
-    <w:basedOn w:val="TableNormal"/>
+    <w:basedOn w:val="Tablanormal"/>
     <w:tblPr>
       <w:tblStyleRowBandSize w:val="1"/>
       <w:tblStyleColBandSize w:val="1"/>
     </w:tblPr>
   </w:style>
   <w:style w:type="table" w:customStyle="1" w:styleId="a5">
-    <w:basedOn w:val="TableNormal"/>
+    <w:basedOn w:val="Tablanormal"/>
     <w:tblPr>
       <w:tblStyleRowBandSize w:val="1"/>
       <w:tblStyleColBandSize w:val="1"/>
     </w:tblPr>
   </w:style>
   <w:style w:type="table" w:customStyle="1" w:styleId="a6">
-    <w:basedOn w:val="TableNormal"/>
+    <w:basedOn w:val="Tablanormal"/>
     <w:tblPr>
       <w:tblStyleRowBandSize w:val="1"/>
       <w:tblStyleColBandSize w:val="1"/>
     </w:tblPr>
   </w:style>
-  <w:style w:type="paragraph" w:styleId="BalloonText">
+  <w:style w:type="paragraph" w:styleId="Textodeglobo">
     <w:name w:val="Balloon Text"/>
     <w:basedOn w:val="Normal"/>
-    <w:link w:val="BalloonTextChar"/>
+    <w:link w:val="TextodegloboCar"/>
     <w:uiPriority w:val="99"/>
     <w:semiHidden/>
     <w:unhideWhenUsed/>
@@ -9588,10 +9529,10 @@
       <w:szCs w:val="16"/>
     </w:rPr>
   </w:style>
-  <w:style w:type="character" w:customStyle="1" w:styleId="BalloonTextChar">
-    <w:name w:val="Balloon Text Char"/>
-    <w:basedOn w:val="DefaultParagraphFont"/>
-    <w:link w:val="BalloonText"/>
+  <w:style w:type="character" w:customStyle="1" w:styleId="TextodegloboCar">
+    <w:name w:val="Texto de globo Car"/>
+    <w:basedOn w:val="Fuentedeprrafopredeter"/>
+    <w:link w:val="Textodeglobo"/>
     <w:uiPriority w:val="99"/>
     <w:semiHidden/>
     <w:rsid w:val="00BC4752"/>
@@ -9601,10 +9542,10 @@
       <w:szCs w:val="16"/>
     </w:rPr>
   </w:style>
-  <w:style w:type="paragraph" w:styleId="Header">
+  <w:style w:type="paragraph" w:styleId="Encabezado">
     <w:name w:val="header"/>
     <w:basedOn w:val="Normal"/>
-    <w:link w:val="HeaderChar"/>
+    <w:link w:val="EncabezadoCar"/>
     <w:uiPriority w:val="99"/>
     <w:unhideWhenUsed/>
     <w:rsid w:val="00D529B8"/>
@@ -9615,17 +9556,17 @@
       </w:tabs>
     </w:pPr>
   </w:style>
-  <w:style w:type="character" w:customStyle="1" w:styleId="HeaderChar">
-    <w:name w:val="Header Char"/>
-    <w:basedOn w:val="DefaultParagraphFont"/>
-    <w:link w:val="Header"/>
+  <w:style w:type="character" w:customStyle="1" w:styleId="EncabezadoCar">
+    <w:name w:val="Encabezado Car"/>
+    <w:basedOn w:val="Fuentedeprrafopredeter"/>
+    <w:link w:val="Encabezado"/>
     <w:uiPriority w:val="99"/>
     <w:rsid w:val="00D529B8"/>
   </w:style>
-  <w:style w:type="paragraph" w:styleId="Footer">
+  <w:style w:type="paragraph" w:styleId="Piedepgina">
     <w:name w:val="footer"/>
     <w:basedOn w:val="Normal"/>
-    <w:link w:val="FooterChar"/>
+    <w:link w:val="PiedepginaCar"/>
     <w:uiPriority w:val="99"/>
     <w:unhideWhenUsed/>
     <w:rsid w:val="00D529B8"/>
@@ -9636,14 +9577,14 @@
       </w:tabs>
     </w:pPr>
   </w:style>
-  <w:style w:type="character" w:customStyle="1" w:styleId="FooterChar">
-    <w:name w:val="Footer Char"/>
-    <w:basedOn w:val="DefaultParagraphFont"/>
-    <w:link w:val="Footer"/>
+  <w:style w:type="character" w:customStyle="1" w:styleId="PiedepginaCar">
+    <w:name w:val="Pie de página Car"/>
+    <w:basedOn w:val="Fuentedeprrafopredeter"/>
+    <w:link w:val="Piedepgina"/>
     <w:uiPriority w:val="99"/>
     <w:rsid w:val="00D529B8"/>
   </w:style>
-  <w:style w:type="paragraph" w:styleId="ListParagraph">
+  <w:style w:type="paragraph" w:styleId="Prrafodelista">
     <w:name w:val="List Paragraph"/>
     <w:basedOn w:val="Normal"/>
     <w:uiPriority w:val="34"/>

</xml_diff>

<commit_message>
Tiempos verbales y ortografía
</commit_message>
<xml_diff>
--- a/trunk/docs/Entregables/Acta de proyecto/ActaDelProyecto v1.7.docx
+++ b/trunk/docs/Entregables/Acta de proyecto/ActaDelProyecto v1.7.docx
@@ -652,7 +652,7 @@
     <w:tbl>
       <w:tblPr>
         <w:tblStyle w:val="a0"/>
-        <w:tblW w:w="5000" w:type="pct"/>
+        <w:tblW w:w="5459" w:type="pct"/>
         <w:tblBorders>
           <w:top w:val="single" w:sz="6" w:space="0" w:color="000000"/>
           <w:left w:val="single" w:sz="6" w:space="0" w:color="000000"/>
@@ -664,16 +664,16 @@
         <w:tblLook w:val="0000" w:firstRow="0" w:lastRow="0" w:firstColumn="0" w:lastColumn="0" w:noHBand="0" w:noVBand="0"/>
       </w:tblPr>
       <w:tblGrid>
-        <w:gridCol w:w="1318"/>
-        <w:gridCol w:w="1034"/>
-        <w:gridCol w:w="3555"/>
-        <w:gridCol w:w="1170"/>
-        <w:gridCol w:w="1977"/>
+        <w:gridCol w:w="1320"/>
+        <w:gridCol w:w="1036"/>
+        <w:gridCol w:w="4557"/>
+        <w:gridCol w:w="1558"/>
+        <w:gridCol w:w="1414"/>
       </w:tblGrid>
       <w:tr>
         <w:tc>
           <w:tcPr>
-            <w:tcW w:w="728" w:type="pct"/>
+            <w:tcW w:w="668" w:type="pct"/>
             <w:tcBorders>
               <w:top w:val="single" w:sz="6" w:space="0" w:color="000000"/>
               <w:left w:val="single" w:sz="6" w:space="0" w:color="000000"/>
@@ -701,7 +701,7 @@
         </w:tc>
         <w:tc>
           <w:tcPr>
-            <w:tcW w:w="571" w:type="pct"/>
+            <w:tcW w:w="524" w:type="pct"/>
             <w:tcBorders>
               <w:top w:val="single" w:sz="6" w:space="0" w:color="000000"/>
               <w:left w:val="single" w:sz="6" w:space="0" w:color="000000"/>
@@ -729,7 +729,7 @@
         </w:tc>
         <w:tc>
           <w:tcPr>
-            <w:tcW w:w="1963" w:type="pct"/>
+            <w:tcW w:w="2305" w:type="pct"/>
             <w:tcBorders>
               <w:top w:val="single" w:sz="6" w:space="0" w:color="000000"/>
               <w:left w:val="single" w:sz="6" w:space="0" w:color="000000"/>
@@ -757,7 +757,7 @@
         </w:tc>
         <w:tc>
           <w:tcPr>
-            <w:tcW w:w="646" w:type="pct"/>
+            <w:tcW w:w="788" w:type="pct"/>
             <w:tcBorders>
               <w:top w:val="single" w:sz="6" w:space="0" w:color="000000"/>
               <w:left w:val="single" w:sz="6" w:space="0" w:color="000000"/>
@@ -785,7 +785,7 @@
         </w:tc>
         <w:tc>
           <w:tcPr>
-            <w:tcW w:w="1092" w:type="pct"/>
+            <w:tcW w:w="716" w:type="pct"/>
             <w:tcBorders>
               <w:top w:val="single" w:sz="6" w:space="0" w:color="000000"/>
               <w:left w:val="single" w:sz="6" w:space="0" w:color="000000"/>
@@ -815,7 +815,7 @@
       <w:tr>
         <w:tc>
           <w:tcPr>
-            <w:tcW w:w="728" w:type="pct"/>
+            <w:tcW w:w="668" w:type="pct"/>
             <w:tcBorders>
               <w:top w:val="single" w:sz="6" w:space="0" w:color="000000"/>
               <w:left w:val="single" w:sz="6" w:space="0" w:color="000000"/>
@@ -843,7 +843,7 @@
         </w:tc>
         <w:tc>
           <w:tcPr>
-            <w:tcW w:w="571" w:type="pct"/>
+            <w:tcW w:w="524" w:type="pct"/>
             <w:tcBorders>
               <w:top w:val="single" w:sz="6" w:space="0" w:color="000000"/>
               <w:left w:val="single" w:sz="6" w:space="0" w:color="000000"/>
@@ -869,7 +869,7 @@
         </w:tc>
         <w:tc>
           <w:tcPr>
-            <w:tcW w:w="1963" w:type="pct"/>
+            <w:tcW w:w="2305" w:type="pct"/>
             <w:tcBorders>
               <w:top w:val="single" w:sz="6" w:space="0" w:color="000000"/>
               <w:left w:val="single" w:sz="6" w:space="0" w:color="000000"/>
@@ -894,7 +894,7 @@
         </w:tc>
         <w:tc>
           <w:tcPr>
-            <w:tcW w:w="646" w:type="pct"/>
+            <w:tcW w:w="788" w:type="pct"/>
             <w:tcBorders>
               <w:top w:val="single" w:sz="6" w:space="0" w:color="000000"/>
               <w:left w:val="single" w:sz="6" w:space="0" w:color="000000"/>
@@ -919,7 +919,7 @@
         </w:tc>
         <w:tc>
           <w:tcPr>
-            <w:tcW w:w="1092" w:type="pct"/>
+            <w:tcW w:w="716" w:type="pct"/>
             <w:tcBorders>
               <w:top w:val="single" w:sz="6" w:space="0" w:color="000000"/>
               <w:left w:val="single" w:sz="6" w:space="0" w:color="000000"/>
@@ -946,7 +946,7 @@
       <w:tr>
         <w:tc>
           <w:tcPr>
-            <w:tcW w:w="728" w:type="pct"/>
+            <w:tcW w:w="668" w:type="pct"/>
             <w:tcBorders>
               <w:top w:val="single" w:sz="6" w:space="0" w:color="000000"/>
               <w:left w:val="single" w:sz="6" w:space="0" w:color="000000"/>
@@ -972,7 +972,7 @@
         </w:tc>
         <w:tc>
           <w:tcPr>
-            <w:tcW w:w="571" w:type="pct"/>
+            <w:tcW w:w="524" w:type="pct"/>
             <w:tcBorders>
               <w:top w:val="single" w:sz="6" w:space="0" w:color="000000"/>
               <w:left w:val="single" w:sz="6" w:space="0" w:color="000000"/>
@@ -998,7 +998,7 @@
         </w:tc>
         <w:tc>
           <w:tcPr>
-            <w:tcW w:w="1963" w:type="pct"/>
+            <w:tcW w:w="2305" w:type="pct"/>
             <w:tcBorders>
               <w:top w:val="single" w:sz="6" w:space="0" w:color="000000"/>
               <w:left w:val="single" w:sz="6" w:space="0" w:color="000000"/>
@@ -1023,7 +1023,7 @@
         </w:tc>
         <w:tc>
           <w:tcPr>
-            <w:tcW w:w="646" w:type="pct"/>
+            <w:tcW w:w="788" w:type="pct"/>
             <w:tcBorders>
               <w:top w:val="single" w:sz="6" w:space="0" w:color="000000"/>
               <w:left w:val="single" w:sz="6" w:space="0" w:color="000000"/>
@@ -1048,7 +1048,7 @@
         </w:tc>
         <w:tc>
           <w:tcPr>
-            <w:tcW w:w="1092" w:type="pct"/>
+            <w:tcW w:w="716" w:type="pct"/>
             <w:tcBorders>
               <w:top w:val="single" w:sz="6" w:space="0" w:color="000000"/>
               <w:left w:val="single" w:sz="6" w:space="0" w:color="000000"/>
@@ -1075,7 +1075,7 @@
       <w:tr>
         <w:tc>
           <w:tcPr>
-            <w:tcW w:w="728" w:type="pct"/>
+            <w:tcW w:w="668" w:type="pct"/>
             <w:tcBorders>
               <w:top w:val="single" w:sz="6" w:space="0" w:color="000000"/>
               <w:left w:val="single" w:sz="6" w:space="0" w:color="000000"/>
@@ -1102,7 +1102,7 @@
         </w:tc>
         <w:tc>
           <w:tcPr>
-            <w:tcW w:w="571" w:type="pct"/>
+            <w:tcW w:w="524" w:type="pct"/>
             <w:tcBorders>
               <w:top w:val="single" w:sz="6" w:space="0" w:color="000000"/>
               <w:left w:val="single" w:sz="6" w:space="0" w:color="000000"/>
@@ -1128,7 +1128,7 @@
         </w:tc>
         <w:tc>
           <w:tcPr>
-            <w:tcW w:w="1963" w:type="pct"/>
+            <w:tcW w:w="2305" w:type="pct"/>
             <w:tcBorders>
               <w:top w:val="single" w:sz="6" w:space="0" w:color="000000"/>
               <w:left w:val="single" w:sz="6" w:space="0" w:color="000000"/>
@@ -1153,7 +1153,7 @@
         </w:tc>
         <w:tc>
           <w:tcPr>
-            <w:tcW w:w="646" w:type="pct"/>
+            <w:tcW w:w="788" w:type="pct"/>
             <w:tcBorders>
               <w:top w:val="single" w:sz="6" w:space="0" w:color="000000"/>
               <w:left w:val="single" w:sz="6" w:space="0" w:color="000000"/>
@@ -1178,7 +1178,7 @@
         </w:tc>
         <w:tc>
           <w:tcPr>
-            <w:tcW w:w="1092" w:type="pct"/>
+            <w:tcW w:w="716" w:type="pct"/>
             <w:tcBorders>
               <w:top w:val="single" w:sz="6" w:space="0" w:color="000000"/>
               <w:left w:val="single" w:sz="6" w:space="0" w:color="000000"/>
@@ -1205,7 +1205,7 @@
       <w:tr>
         <w:tc>
           <w:tcPr>
-            <w:tcW w:w="728" w:type="pct"/>
+            <w:tcW w:w="668" w:type="pct"/>
             <w:tcBorders>
               <w:top w:val="single" w:sz="6" w:space="0" w:color="000000"/>
               <w:left w:val="single" w:sz="6" w:space="0" w:color="000000"/>
@@ -1231,7 +1231,7 @@
         </w:tc>
         <w:tc>
           <w:tcPr>
-            <w:tcW w:w="571" w:type="pct"/>
+            <w:tcW w:w="524" w:type="pct"/>
             <w:tcBorders>
               <w:top w:val="single" w:sz="6" w:space="0" w:color="000000"/>
               <w:left w:val="single" w:sz="6" w:space="0" w:color="000000"/>
@@ -1257,7 +1257,7 @@
         </w:tc>
         <w:tc>
           <w:tcPr>
-            <w:tcW w:w="1963" w:type="pct"/>
+            <w:tcW w:w="2305" w:type="pct"/>
             <w:tcBorders>
               <w:top w:val="single" w:sz="6" w:space="0" w:color="000000"/>
               <w:left w:val="single" w:sz="6" w:space="0" w:color="000000"/>
@@ -1282,7 +1282,7 @@
         </w:tc>
         <w:tc>
           <w:tcPr>
-            <w:tcW w:w="646" w:type="pct"/>
+            <w:tcW w:w="788" w:type="pct"/>
             <w:tcBorders>
               <w:top w:val="single" w:sz="6" w:space="0" w:color="000000"/>
               <w:left w:val="single" w:sz="6" w:space="0" w:color="000000"/>
@@ -1307,7 +1307,7 @@
         </w:tc>
         <w:tc>
           <w:tcPr>
-            <w:tcW w:w="1092" w:type="pct"/>
+            <w:tcW w:w="716" w:type="pct"/>
             <w:tcBorders>
               <w:top w:val="single" w:sz="6" w:space="0" w:color="000000"/>
               <w:left w:val="single" w:sz="6" w:space="0" w:color="000000"/>
@@ -1334,7 +1334,7 @@
       <w:tr>
         <w:tc>
           <w:tcPr>
-            <w:tcW w:w="728" w:type="pct"/>
+            <w:tcW w:w="668" w:type="pct"/>
             <w:tcBorders>
               <w:top w:val="single" w:sz="6" w:space="0" w:color="000000"/>
               <w:left w:val="single" w:sz="6" w:space="0" w:color="000000"/>
@@ -1360,7 +1360,7 @@
         </w:tc>
         <w:tc>
           <w:tcPr>
-            <w:tcW w:w="571" w:type="pct"/>
+            <w:tcW w:w="524" w:type="pct"/>
             <w:tcBorders>
               <w:top w:val="single" w:sz="6" w:space="0" w:color="000000"/>
               <w:left w:val="single" w:sz="6" w:space="0" w:color="000000"/>
@@ -1386,7 +1386,7 @@
         </w:tc>
         <w:tc>
           <w:tcPr>
-            <w:tcW w:w="1963" w:type="pct"/>
+            <w:tcW w:w="2305" w:type="pct"/>
             <w:tcBorders>
               <w:top w:val="single" w:sz="6" w:space="0" w:color="000000"/>
               <w:left w:val="single" w:sz="6" w:space="0" w:color="000000"/>
@@ -1425,7 +1425,7 @@
         </w:tc>
         <w:tc>
           <w:tcPr>
-            <w:tcW w:w="646" w:type="pct"/>
+            <w:tcW w:w="788" w:type="pct"/>
             <w:tcBorders>
               <w:top w:val="single" w:sz="6" w:space="0" w:color="000000"/>
               <w:left w:val="single" w:sz="6" w:space="0" w:color="000000"/>
@@ -1450,7 +1450,7 @@
         </w:tc>
         <w:tc>
           <w:tcPr>
-            <w:tcW w:w="1092" w:type="pct"/>
+            <w:tcW w:w="716" w:type="pct"/>
             <w:tcBorders>
               <w:top w:val="single" w:sz="6" w:space="0" w:color="000000"/>
               <w:left w:val="single" w:sz="6" w:space="0" w:color="000000"/>
@@ -1477,7 +1477,7 @@
       <w:tr>
         <w:tc>
           <w:tcPr>
-            <w:tcW w:w="728" w:type="pct"/>
+            <w:tcW w:w="668" w:type="pct"/>
             <w:tcBorders>
               <w:top w:val="single" w:sz="6" w:space="0" w:color="000000"/>
               <w:left w:val="single" w:sz="6" w:space="0" w:color="000000"/>
@@ -1508,7 +1508,7 @@
         </w:tc>
         <w:tc>
           <w:tcPr>
-            <w:tcW w:w="571" w:type="pct"/>
+            <w:tcW w:w="524" w:type="pct"/>
             <w:tcBorders>
               <w:top w:val="single" w:sz="6" w:space="0" w:color="000000"/>
               <w:left w:val="single" w:sz="6" w:space="0" w:color="000000"/>
@@ -1539,7 +1539,7 @@
         </w:tc>
         <w:tc>
           <w:tcPr>
-            <w:tcW w:w="1963" w:type="pct"/>
+            <w:tcW w:w="2305" w:type="pct"/>
             <w:tcBorders>
               <w:top w:val="single" w:sz="6" w:space="0" w:color="000000"/>
               <w:left w:val="single" w:sz="6" w:space="0" w:color="000000"/>
@@ -1569,7 +1569,7 @@
         </w:tc>
         <w:tc>
           <w:tcPr>
-            <w:tcW w:w="646" w:type="pct"/>
+            <w:tcW w:w="788" w:type="pct"/>
             <w:tcBorders>
               <w:top w:val="single" w:sz="6" w:space="0" w:color="000000"/>
               <w:left w:val="single" w:sz="6" w:space="0" w:color="000000"/>
@@ -1599,7 +1599,7 @@
         </w:tc>
         <w:tc>
           <w:tcPr>
-            <w:tcW w:w="1092" w:type="pct"/>
+            <w:tcW w:w="716" w:type="pct"/>
             <w:tcBorders>
               <w:top w:val="single" w:sz="6" w:space="0" w:color="000000"/>
               <w:left w:val="single" w:sz="6" w:space="0" w:color="000000"/>
@@ -1631,7 +1631,7 @@
       <w:tr>
         <w:tc>
           <w:tcPr>
-            <w:tcW w:w="728" w:type="pct"/>
+            <w:tcW w:w="668" w:type="pct"/>
             <w:tcBorders>
               <w:top w:val="single" w:sz="6" w:space="0" w:color="000000"/>
               <w:left w:val="single" w:sz="6" w:space="0" w:color="000000"/>
@@ -1662,7 +1662,7 @@
         </w:tc>
         <w:tc>
           <w:tcPr>
-            <w:tcW w:w="571" w:type="pct"/>
+            <w:tcW w:w="524" w:type="pct"/>
             <w:tcBorders>
               <w:top w:val="single" w:sz="6" w:space="0" w:color="000000"/>
               <w:left w:val="single" w:sz="6" w:space="0" w:color="000000"/>
@@ -1693,7 +1693,7 @@
         </w:tc>
         <w:tc>
           <w:tcPr>
-            <w:tcW w:w="1963" w:type="pct"/>
+            <w:tcW w:w="2305" w:type="pct"/>
             <w:tcBorders>
               <w:top w:val="single" w:sz="6" w:space="0" w:color="000000"/>
               <w:left w:val="single" w:sz="6" w:space="0" w:color="000000"/>
@@ -1723,7 +1723,7 @@
         </w:tc>
         <w:tc>
           <w:tcPr>
-            <w:tcW w:w="646" w:type="pct"/>
+            <w:tcW w:w="788" w:type="pct"/>
             <w:tcBorders>
               <w:top w:val="single" w:sz="6" w:space="0" w:color="000000"/>
               <w:left w:val="single" w:sz="6" w:space="0" w:color="000000"/>
@@ -1753,7 +1753,7 @@
         </w:tc>
         <w:tc>
           <w:tcPr>
-            <w:tcW w:w="1092" w:type="pct"/>
+            <w:tcW w:w="716" w:type="pct"/>
             <w:tcBorders>
               <w:top w:val="single" w:sz="6" w:space="0" w:color="000000"/>
               <w:left w:val="single" w:sz="6" w:space="0" w:color="000000"/>
@@ -1785,7 +1785,7 @@
       <w:tr>
         <w:tc>
           <w:tcPr>
-            <w:tcW w:w="728" w:type="pct"/>
+            <w:tcW w:w="668" w:type="pct"/>
             <w:tcBorders>
               <w:top w:val="single" w:sz="6" w:space="0" w:color="000000"/>
               <w:left w:val="single" w:sz="6" w:space="0" w:color="000000"/>
@@ -1816,7 +1816,7 @@
         </w:tc>
         <w:tc>
           <w:tcPr>
-            <w:tcW w:w="571" w:type="pct"/>
+            <w:tcW w:w="524" w:type="pct"/>
             <w:tcBorders>
               <w:top w:val="single" w:sz="6" w:space="0" w:color="000000"/>
               <w:left w:val="single" w:sz="6" w:space="0" w:color="000000"/>
@@ -1847,7 +1847,7 @@
         </w:tc>
         <w:tc>
           <w:tcPr>
-            <w:tcW w:w="1963" w:type="pct"/>
+            <w:tcW w:w="2305" w:type="pct"/>
             <w:tcBorders>
               <w:top w:val="single" w:sz="6" w:space="0" w:color="000000"/>
               <w:left w:val="single" w:sz="6" w:space="0" w:color="000000"/>
@@ -1877,7 +1877,7 @@
         </w:tc>
         <w:tc>
           <w:tcPr>
-            <w:tcW w:w="646" w:type="pct"/>
+            <w:tcW w:w="788" w:type="pct"/>
             <w:tcBorders>
               <w:top w:val="single" w:sz="6" w:space="0" w:color="000000"/>
               <w:left w:val="single" w:sz="6" w:space="0" w:color="000000"/>
@@ -1907,7 +1907,7 @@
         </w:tc>
         <w:tc>
           <w:tcPr>
-            <w:tcW w:w="1092" w:type="pct"/>
+            <w:tcW w:w="716" w:type="pct"/>
             <w:tcBorders>
               <w:top w:val="single" w:sz="6" w:space="0" w:color="000000"/>
               <w:left w:val="single" w:sz="6" w:space="0" w:color="000000"/>
@@ -1944,10 +1944,9 @@
       </w:pPr>
     </w:p>
     <w:p>
-      <w:pPr>
-        <w:widowControl w:val="0"/>
-        <w:spacing w:before="40" w:after="40" w:line="288" w:lineRule="auto"/>
-      </w:pPr>
+      <w:r>
+        <w:br w:type="page"/>
+      </w:r>
     </w:p>
     <w:p>
       <w:pPr>
@@ -6650,7 +6649,10 @@
             </w:tr>
           </w:tbl>
           <w:p/>
+          <w:p/>
         </w:tc>
+        <w:bookmarkStart w:id="3" w:name="_GoBack"/>
+        <w:bookmarkEnd w:id="3"/>
       </w:tr>
       <w:tr>
         <w:tc>
@@ -6932,6 +6934,7 @@
                 <w:rFonts w:ascii="Arial" w:eastAsia="Arial" w:hAnsi="Arial" w:cs="Arial"/>
                 <w:b/>
               </w:rPr>
+              <w:lastRenderedPageBreak/>
               <w:t>Restricciones</w:t>
             </w:r>
           </w:p>
@@ -7097,10 +7100,7 @@
     </w:tbl>
     <w:p/>
     <w:p/>
-    <w:p>
-      <w:bookmarkStart w:id="3" w:name="_GoBack"/>
-      <w:bookmarkEnd w:id="3"/>
-    </w:p>
+    <w:p/>
     <w:p/>
     <w:p>
       <w:r>
@@ -7112,6 +7112,8 @@
         <w:t>Aprobación:</w:t>
       </w:r>
     </w:p>
+    <w:p/>
+    <w:p/>
     <w:p/>
     <w:p/>
     <w:p/>
@@ -7273,7 +7275,7 @@
       <w:headerReference w:type="default" r:id="rId20"/>
       <w:footerReference w:type="default" r:id="rId21"/>
       <w:pgSz w:w="12240" w:h="15840"/>
-      <w:pgMar w:top="1542" w:right="720" w:bottom="720" w:left="1276" w:header="720" w:footer="720" w:gutter="0"/>
+      <w:pgMar w:top="1542" w:right="1325" w:bottom="720" w:left="1276" w:header="720" w:footer="720" w:gutter="0"/>
       <w:pgNumType w:start="1"/>
       <w:cols w:space="720" w:equalWidth="0">
         <w:col w:w="8838"/>
@@ -7333,7 +7335,7 @@
       <w:rPr>
         <w:noProof/>
       </w:rPr>
-      <w:t>8</w:t>
+      <w:t>11</w:t>
     </w:r>
     <w:r>
       <w:fldChar w:fldCharType="end"/>
@@ -7473,7 +7475,7 @@
               <wp:inline distT="0" distB="0" distL="114300" distR="114300" wp14:anchorId="37FAF2E8" wp14:editId="31457B02">
                 <wp:extent cx="1075055" cy="916940"/>
                 <wp:effectExtent l="0" t="0" r="0" b="0"/>
-                <wp:docPr id="2" name="image04.jpg"/>
+                <wp:docPr id="38" name="image04.jpg"/>
                 <wp:cNvGraphicFramePr/>
                 <a:graphic xmlns:a="http://schemas.openxmlformats.org/drawingml/2006/main">
                   <a:graphicData uri="http://schemas.openxmlformats.org/drawingml/2006/picture">
@@ -7548,7 +7550,7 @@
               <wp:inline distT="114300" distB="114300" distL="114300" distR="114300" wp14:anchorId="518CD591" wp14:editId="22E9ED5A">
                 <wp:extent cx="981075" cy="749300"/>
                 <wp:effectExtent l="0" t="0" r="0" b="0"/>
-                <wp:docPr id="1" name="image01.png"/>
+                <wp:docPr id="39" name="image01.png"/>
                 <wp:cNvGraphicFramePr/>
                 <a:graphic xmlns:a="http://schemas.openxmlformats.org/drawingml/2006/main">
                   <a:graphicData uri="http://schemas.openxmlformats.org/drawingml/2006/picture">

</xml_diff>

<commit_message>
Informe de avance del 12.08
</commit_message>
<xml_diff>
--- a/trunk/docs/Entregables/Acta de proyecto/ActaDelProyecto v1.7.docx
+++ b/trunk/docs/Entregables/Acta de proyecto/ActaDelProyecto v1.7.docx
@@ -5172,6 +5172,7 @@
                       <w:szCs w:val="22"/>
                     </w:rPr>
                   </w:pPr>
+                  <w:bookmarkStart w:id="3" w:name="_GoBack" w:colFirst="0" w:colLast="1"/>
                   <w:r>
                     <w:rPr>
                       <w:rFonts w:ascii="Calibri" w:hAnsi="Calibri"/>
@@ -6565,6 +6566,7 @@
                 </w:p>
               </w:tc>
             </w:tr>
+            <w:bookmarkEnd w:id="3"/>
             <w:tr>
               <w:trPr>
                 <w:trHeight w:val="315"/>
@@ -6651,8 +6653,6 @@
           <w:p/>
           <w:p/>
         </w:tc>
-        <w:bookmarkStart w:id="3" w:name="_GoBack"/>
-        <w:bookmarkEnd w:id="3"/>
       </w:tr>
       <w:tr>
         <w:tc>
@@ -7335,7 +7335,7 @@
       <w:rPr>
         <w:noProof/>
       </w:rPr>
-      <w:t>11</w:t>
+      <w:t>10</w:t>
     </w:r>
     <w:r>
       <w:fldChar w:fldCharType="end"/>

</xml_diff>